<commit_message>
adding random things from pc
</commit_message>
<xml_diff>
--- a/CS 477/Game Journal 8.docx
+++ b/CS 477/Game Journal 8.docx
@@ -4,60 +4,29 @@
   <w:body>
     <w:p>
       <w:r>
-        <w:t xml:space="preserve">A few days </w:t>
-      </w:r>
-      <w:proofErr w:type="gramStart"/>
-      <w:r>
-        <w:t>ago</w:t>
-      </w:r>
-      <w:proofErr w:type="gramEnd"/>
-      <w:r>
-        <w:t xml:space="preserve"> I picked up my Switch and played Super Smash Bros Ultimate. This may be the last Smash game that Sakurai bestows on us. Nonetheless it’s a fantastic game that brings back all characters and legacy stages. That’s probably my favorite part of the game is that they remastered quite a few of the older stages.</w:t>
+        <w:tab/>
+        <w:t>Today I’m going to write about Grand Theft Auto 5. GTA 5 is one of my favorite games because it’s so massive. There’s a ton of stuff to do and numerous choices to make. Not to mention the mod support is incredible. In this journal I will mainly focus on the character mechanics of the game.</w:t>
       </w:r>
     </w:p>
     <w:p>
       <w:r>
-        <w:t xml:space="preserve">Ultimate starts out with 8 base characters. It’s the same lineup you got in the original Smash Bros. You can choose a story mode where the characters fight themed battles that are related to their game series. For example, Mario fights Bowser and a lot of his other enemies. You unlock characters </w:t>
+        <w:tab/>
+        <w:t xml:space="preserve">The game features 3 protagonists, Michael, Franklin, and Trevor. The story begins with Franklin. You first progress through a few of his story missions. After a while, he goes on a repossession job where he ends up meeting Michael. This unlocks the ability to play as Michael and through his story. </w:t>
       </w:r>
-      <w:proofErr w:type="gramStart"/>
       <w:r>
-        <w:t>fairly quickly</w:t>
-      </w:r>
-      <w:proofErr w:type="gramEnd"/>
-      <w:r>
-        <w:t xml:space="preserve"> just by playing the story mode. </w:t>
+        <w:t>You play as both Michael and Franklin until the first jewelry store heist mission. It is then that Trevor sees the heist on the news, and sets out to find Michael, his long-lost friend whom he thought died several years ago. Once you unlock Trevor, you’re not allowed to play as Michael or Franklin until you progress through some of Trevor’s missions.</w:t>
       </w:r>
     </w:p>
     <w:p>
       <w:r>
-        <w:t xml:space="preserve">There are a ton of choices to make in this game. The main choice is characters. Each character (for the most part) has a different set of fight moves and different stats. Some characters have more powerful attacks but have some other deficit like being slow or not being able to jump high. I feel that it’s </w:t>
-      </w:r>
-      <w:proofErr w:type="gramStart"/>
-      <w:r>
-        <w:t>pretty well</w:t>
-      </w:r>
-      <w:proofErr w:type="gramEnd"/>
-      <w:r>
-        <w:t xml:space="preserve"> balanced as far as characters. Your character choice greatly impacts how you perform in a fight. You need to choose a character that you’re not only comfortable with, but one that is a good match for your foe. You can also use items to your advantage. But it comes down to how well you put attacks together as your chosen character.</w:t>
+        <w:tab/>
+        <w:t>Once all 3 characters are unlocked, you are free to choose who you play as. Each character has their own strengths, special abilities, and weaknesses. Michael is skilled with guns and is very accurate when in a gun battle. However, with his age, he is not very strong. He has a special ability that allows him to slow down time, which is useful when you’re trying to take out a large group of enemies and need time to aim. Franklin, a young gangster, is skilled with driving. He is a terrible shot though, and his accuracy suffers because of this. His special ability allows him to slow down time while driving, and it increases the speed and maneuverability of the car to pull off incredibly moves in tight situations. Trevor is a bit of a mixed bag. He suffers from anger issues, and as such, he is the strongest of the 3 characters. He also is the best pilot of the 3, as he flies planes for drug trafficking. His special ability allows him to literally become invincible, and his strength is multiplied tremendously for gun and melee attacks, allowing him to mow down enemies with ease.</w:t>
       </w:r>
     </w:p>
     <w:p>
       <w:r>
-        <w:t>Another big choice in the game is stages. There are quite a few stages in the game with 3 variants</w:t>
-      </w:r>
-      <w:r>
-        <w:t xml:space="preserve"> each. </w:t>
-      </w:r>
-      <w:r>
-        <w:t>Some stages have different hazards. Some have enemies that pop out to hurt you, or some stages can transform. If you play on the normal variants of these stages, you need to be aware of these hazards</w:t>
-      </w:r>
-      <w:r>
-        <w:t xml:space="preserve">. The other variants of the stage where there are only 3 platforms or no platforms at all. When playing on these variants, there’s nowhere to hide. It’s you against the other players and it’s the ultimate test of your skills. </w:t>
-      </w:r>
-    </w:p>
-    <w:p>
-      <w:r>
-        <w:t>Overall the choices you make in this game will greatly impact your battles. You need to choose a character that suits not only your foe, but the stage you’re playing on. It literally makes the difference between winning and losing. I think that is the fun of Smash Bros. The freedom of choice and trying to find the combo that will give you an edge.</w:t>
+        <w:tab/>
+        <w:t>The player’s choice of character can aid them in their gameplay. In missions with all 3 characters, each character is an asset to the team in their own way, and your choice of character can determine whether you succeed or fail. The game is full of choices, but you character choice definitely the most important one.</w:t>
       </w:r>
       <w:bookmarkStart w:id="0" w:name="_GoBack"/>
       <w:bookmarkEnd w:id="0"/>
@@ -130,7 +99,7 @@
       <w:pStyle w:val="Header"/>
     </w:pPr>
     <w:r>
-      <w:t>Game Journal 8</w:t>
+      <w:t xml:space="preserve">Game Journal </w:t>
     </w:r>
   </w:p>
   <w:p>
@@ -575,7 +544,7 @@
     <w:link w:val="HeaderChar"/>
     <w:uiPriority w:val="99"/>
     <w:unhideWhenUsed/>
-    <w:rsid w:val="001838D2"/>
+    <w:rsid w:val="000C23E0"/>
     <w:pPr>
       <w:tabs>
         <w:tab w:val="center" w:pos="4680"/>
@@ -589,7 +558,7 @@
     <w:basedOn w:val="DefaultParagraphFont"/>
     <w:link w:val="Header"/>
     <w:uiPriority w:val="99"/>
-    <w:rsid w:val="001838D2"/>
+    <w:rsid w:val="000C23E0"/>
   </w:style>
   <w:style w:type="paragraph" w:styleId="Footer">
     <w:name w:val="footer"/>
@@ -597,7 +566,7 @@
     <w:link w:val="FooterChar"/>
     <w:uiPriority w:val="99"/>
     <w:unhideWhenUsed/>
-    <w:rsid w:val="001838D2"/>
+    <w:rsid w:val="000C23E0"/>
     <w:pPr>
       <w:tabs>
         <w:tab w:val="center" w:pos="4680"/>
@@ -611,7 +580,7 @@
     <w:basedOn w:val="DefaultParagraphFont"/>
     <w:link w:val="Footer"/>
     <w:uiPriority w:val="99"/>
-    <w:rsid w:val="001838D2"/>
+    <w:rsid w:val="000C23E0"/>
   </w:style>
 </w:styles>
 </file>

</xml_diff>